<commit_message>
Updated with Tino changes.
</commit_message>
<xml_diff>
--- a/documentation/GymTracker.docx
+++ b/documentation/GymTracker.docx
@@ -190,7 +190,6 @@
                   <w:rPr>
                     <w:color w:val="A31927" w:themeColor="accent1" w:themeShade="BF"/>
                     <w:sz w:val="24"/>
-                    <w:lang w:val="de-DE"/>
                   </w:rPr>
                 </w:pPr>
               </w:p>
@@ -220,6 +219,7 @@
                   <w:dataBinding w:prefixMappings="xmlns:ns0='http://schemas.openxmlformats.org/package/2006/metadata/core-properties' xmlns:ns1='http://purl.org/dc/elements/1.1/'" w:xpath="/ns0:coreProperties[1]/ns1:title[1]" w:storeItemID="{6C3C8BC8-F283-45AE-878A-BAB7291924A1}"/>
                   <w:text/>
                 </w:sdtPr>
+                <w:sdtEndPr/>
                 <w:sdtContent>
                   <w:p>
                     <w:pPr>
@@ -270,6 +270,7 @@
                 <w:dataBinding w:prefixMappings="xmlns:ns0='http://schemas.openxmlformats.org/package/2006/metadata/core-properties' xmlns:ns1='http://purl.org/dc/elements/1.1/'" w:xpath="/ns0:coreProperties[1]/ns1:subject[1]" w:storeItemID="{6C3C8BC8-F283-45AE-878A-BAB7291924A1}"/>
                 <w:text/>
               </w:sdtPr>
+              <w:sdtEndPr/>
               <w:sdtContent>
                 <w:tc>
                   <w:tcPr>
@@ -502,13 +503,6 @@
     </w:p>
     <w:sdt>
       <w:sdtPr>
-        <w:id w:val="-1704018666"/>
-        <w:docPartObj>
-          <w:docPartGallery w:val="Table of Contents"/>
-          <w:docPartUnique/>
-        </w:docPartObj>
-      </w:sdtPr>
-      <w:sdtEndPr>
         <w:rPr>
           <w:b w:val="0"/>
           <w:bCs w:val="0"/>
@@ -516,7 +510,13 @@
           <w:sz w:val="28"/>
           <w:szCs w:val="28"/>
         </w:rPr>
-      </w:sdtEndPr>
+        <w:id w:val="-1704018666"/>
+        <w:docPartObj>
+          <w:docPartGallery w:val="Table of Contents"/>
+          <w:docPartUnique/>
+        </w:docPartObj>
+      </w:sdtPr>
+      <w:sdtEndPr/>
       <w:sdtContent>
         <w:p>
           <w:pPr>
@@ -1298,67 +1298,134 @@
     </w:p>
     <w:p>
       <w:pPr>
-        <w:spacing w:after="0" w:line="360" w:lineRule="auto"/>
-      </w:pPr>
-      <w:r>
-        <w:t xml:space="preserve">Am Anfang des zweiten Lehrjahres unserer Ausbildung zum Fachinformatiker in der Fachrichtung Anwendungsentwicklung haben wir von Herrn </w:t>
+        <w:spacing w:after="0" w:line="276" w:lineRule="auto"/>
+      </w:pPr>
+      <w:r>
+        <w:t>Am Anfang des zweiten Lehrjahres unserer Ausbildung zum</w:t>
+      </w:r>
+      <w:r>
+        <w:t xml:space="preserve"> </w:t>
+      </w:r>
+      <w:r>
+        <w:t>Fachinformatiker in der Fachrichtung Anwendungsentwicklung haben wir von</w:t>
+      </w:r>
+      <w:r>
+        <w:t xml:space="preserve"> </w:t>
+      </w:r>
+      <w:r>
+        <w:t xml:space="preserve">Herrn </w:t>
       </w:r>
       <w:proofErr w:type="spellStart"/>
       <w:r>
-        <w:t>Pattet</w:t>
+        <w:t>Patett</w:t>
       </w:r>
       <w:proofErr w:type="spellEnd"/>
       <w:r>
-        <w:t xml:space="preserve"> in dem Lernfeld 8</w:t>
-      </w:r>
-      <w:r>
-        <w:t xml:space="preserve"> - Daten systemübergreifend bereitstellen -</w:t>
-      </w:r>
-      <w:r>
-        <w:t xml:space="preserve"> den Auftrag bekommen, bis Mitte des Jahres einen Paarprojekt zu entwickeln und durchzuführen</w:t>
-      </w:r>
-      <w:r>
-        <w:t xml:space="preserve">. </w:t>
-      </w:r>
-    </w:p>
-    <w:p>
-      <w:pPr>
-        <w:spacing w:after="0" w:line="360" w:lineRule="auto"/>
-      </w:pPr>
-      <w:r>
-        <w:t>Zusammen haben wir uns gefragt, über welches Thema wir ein Programm entwickeln konnten. Zuerst dachten wir an einem kleinen Tool, das die Wetter-</w:t>
-      </w:r>
-      <w:r>
-        <w:t>, Luft- und UV-Daten vergleicht. Obwohl es interessant klingt</w:t>
-      </w:r>
-      <w:r>
-        <w:t xml:space="preserve">, fanden wir das Thema nicht anziehend genug, was dazu führte, dass wir das Projekt hin- und hergeschoben. Wir starteten denn wieder von Anfang an, wir waren wieder in der Analyse und nicht mehr in der Planung </w:t>
-      </w:r>
-      <w:r>
-        <w:t xml:space="preserve">des Projektes. </w:t>
-      </w:r>
-    </w:p>
-    <w:p>
-      <w:pPr>
-        <w:spacing w:after="0" w:line="360" w:lineRule="auto"/>
-      </w:pPr>
-      <w:r>
-        <w:t xml:space="preserve">Da wir das Thema freiwillig auswählen dürften, haben wir erstmal geschaut, wo </w:t>
-      </w:r>
-      <w:r>
-        <w:t>unser Interesse</w:t>
-      </w:r>
-      <w:r>
-        <w:t xml:space="preserve"> </w:t>
-      </w:r>
-      <w:r>
-        <w:t>liegt</w:t>
-      </w:r>
-      <w:r>
-        <w:t xml:space="preserve">.  </w:t>
-      </w:r>
-      <w:r>
-        <w:t xml:space="preserve">Am Ende entschieden wir uns für die Entwicklung eines Tools, das Sport und Rostock verbindet. So entwickelten wir </w:t>
+        <w:t xml:space="preserve"> in dem Lernfeld 8 - Daten systemübergreifend bereitstellen</w:t>
+      </w:r>
+      <w:r>
+        <w:t xml:space="preserve"> </w:t>
+      </w:r>
+      <w:r>
+        <w:t>den</w:t>
+      </w:r>
+      <w:r>
+        <w:t xml:space="preserve"> </w:t>
+      </w:r>
+      <w:r>
+        <w:t>Auftrag bekommen, bis Mitte des Jahres einen Partnerprojekt zu entwickeln und</w:t>
+      </w:r>
+      <w:r>
+        <w:t xml:space="preserve"> </w:t>
+      </w:r>
+      <w:r>
+        <w:t>durchzuführen.</w:t>
+      </w:r>
+      <w:r>
+        <w:t xml:space="preserve"> </w:t>
+      </w:r>
+    </w:p>
+    <w:p>
+      <w:pPr>
+        <w:spacing w:after="0" w:line="276" w:lineRule="auto"/>
+      </w:pPr>
+      <w:r>
+        <w:t>Zusammen haben wir uns gefragt, über welches Thema wir ein Programm</w:t>
+      </w:r>
+      <w:r>
+        <w:t xml:space="preserve"> </w:t>
+      </w:r>
+      <w:r>
+        <w:t>entwickeln könnten.</w:t>
+      </w:r>
+      <w:r>
+        <w:t xml:space="preserve"> </w:t>
+      </w:r>
+      <w:r>
+        <w:t>Zuerst dachten wir an einem kleinen Tool, das die Wetter-,</w:t>
+      </w:r>
+      <w:r>
+        <w:t xml:space="preserve"> </w:t>
+      </w:r>
+      <w:r>
+        <w:t>Luft- und UV-Daten vergleicht. Obwohl es</w:t>
+      </w:r>
+      <w:r>
+        <w:t xml:space="preserve"> </w:t>
+      </w:r>
+      <w:r>
+        <w:t>interessant klingt, fanden wir das</w:t>
+      </w:r>
+      <w:r>
+        <w:t xml:space="preserve"> </w:t>
+      </w:r>
+      <w:r>
+        <w:t>Thema nicht anziehend genug, was dazu führte, dass wir das Projekt hin- und</w:t>
+      </w:r>
+      <w:r>
+        <w:t xml:space="preserve"> </w:t>
+      </w:r>
+      <w:r>
+        <w:t>hergeschoben haben. Wir starteten denn wieder von Anfang an, wir waren</w:t>
+      </w:r>
+      <w:r>
+        <w:t xml:space="preserve"> </w:t>
+      </w:r>
+      <w:r>
+        <w:t>wieder in der Analyse</w:t>
+      </w:r>
+      <w:r>
+        <w:t xml:space="preserve"> </w:t>
+      </w:r>
+      <w:r>
+        <w:t>und nicht mehr in der Planung des Projektes.</w:t>
+      </w:r>
+      <w:r>
+        <w:t xml:space="preserve"> </w:t>
+      </w:r>
+      <w:r>
+        <w:t>Da wir das Thema freiwillig auswählen dürften, haben wir erstmal</w:t>
+      </w:r>
+      <w:r>
+        <w:t xml:space="preserve"> </w:t>
+      </w:r>
+      <w:r>
+        <w:t>geschaut, wo unser Interesse liegt. Am Ende entschieden wir uns für die</w:t>
+      </w:r>
+      <w:r>
+        <w:t xml:space="preserve"> </w:t>
+      </w:r>
+      <w:r>
+        <w:t>Entwicklung eines Tools,</w:t>
+      </w:r>
+      <w:r>
+        <w:t xml:space="preserve"> </w:t>
+      </w:r>
+      <w:r>
+        <w:t>das Sport und Rostock verbindet. So entwickelten wir</w:t>
+      </w:r>
+      <w:r>
+        <w:t xml:space="preserve"> </w:t>
       </w:r>
       <w:proofErr w:type="spellStart"/>
       <w:r>
@@ -1366,186 +1433,130 @@
       </w:r>
       <w:proofErr w:type="spellEnd"/>
       <w:r>
-        <w:t xml:space="preserve">. </w:t>
-      </w:r>
-    </w:p>
-    <w:p>
-      <w:pPr>
-        <w:spacing w:after="0" w:line="360" w:lineRule="auto"/>
-      </w:pPr>
-      <w:r>
-        <w:t xml:space="preserve">In der </w:t>
-      </w:r>
-      <w:r>
-        <w:t>Planung</w:t>
-      </w:r>
-      <w:r>
-        <w:t xml:space="preserve"> und Entwicklung des Pr</w:t>
-      </w:r>
-      <w:r>
-        <w:t>ojekts sollten wir an folgenden Punkten denken:</w:t>
-      </w:r>
-    </w:p>
-    <w:p>
-      <w:pPr>
-        <w:pStyle w:val="PargrafodaLista"/>
-        <w:numPr>
-          <w:ilvl w:val="0"/>
-          <w:numId w:val="2"/>
-        </w:numPr>
-        <w:spacing w:after="0" w:line="360" w:lineRule="auto"/>
-      </w:pPr>
-      <w:r>
-        <w:t xml:space="preserve">Daten aus </w:t>
-      </w:r>
-      <w:r>
-        <w:t>zwei verschiedenen Daten Q</w:t>
-      </w:r>
-      <w:r>
-        <w:t>uellen</w:t>
-      </w:r>
-    </w:p>
-    <w:p>
-      <w:pPr>
-        <w:pStyle w:val="PargrafodaLista"/>
-        <w:numPr>
-          <w:ilvl w:val="0"/>
-          <w:numId w:val="2"/>
-        </w:numPr>
-        <w:spacing w:after="0" w:line="360" w:lineRule="auto"/>
-      </w:pPr>
-      <w:r>
-        <w:t>Datensätze mit mindestens zehn Attributen</w:t>
-      </w:r>
-    </w:p>
-    <w:p>
-      <w:pPr>
-        <w:pStyle w:val="PargrafodaLista"/>
-        <w:numPr>
-          <w:ilvl w:val="0"/>
-          <w:numId w:val="2"/>
-        </w:numPr>
-        <w:spacing w:after="0" w:line="360" w:lineRule="auto"/>
-      </w:pPr>
-      <w:r>
-        <w:t xml:space="preserve">Abfrage </w:t>
-      </w:r>
-      <w:r>
-        <w:t>der</w:t>
-      </w:r>
-      <w:r>
-        <w:t xml:space="preserve"> </w:t>
-      </w:r>
-      <w:r>
-        <w:t xml:space="preserve">Daten </w:t>
-      </w:r>
-    </w:p>
-    <w:p>
-      <w:pPr>
-        <w:pStyle w:val="PargrafodaLista"/>
-        <w:numPr>
-          <w:ilvl w:val="0"/>
-          <w:numId w:val="2"/>
-        </w:numPr>
-        <w:spacing w:after="0" w:line="360" w:lineRule="auto"/>
-      </w:pPr>
-      <w:r>
-        <w:t>Auswertung der Daten</w:t>
-      </w:r>
-    </w:p>
-    <w:p>
-      <w:pPr>
-        <w:pStyle w:val="PargrafodaLista"/>
-        <w:numPr>
-          <w:ilvl w:val="0"/>
-          <w:numId w:val="2"/>
-        </w:numPr>
-        <w:spacing w:after="0" w:line="360" w:lineRule="auto"/>
-      </w:pPr>
-      <w:r>
-        <w:t>Zusammenführung der Daten</w:t>
-      </w:r>
-    </w:p>
-    <w:p>
-      <w:pPr>
-        <w:pStyle w:val="PargrafodaLista"/>
-        <w:numPr>
-          <w:ilvl w:val="0"/>
-          <w:numId w:val="2"/>
-        </w:numPr>
-        <w:spacing w:after="0" w:line="360" w:lineRule="auto"/>
-      </w:pPr>
-      <w:r>
-        <w:t>Visuelle Darstellung</w:t>
-      </w:r>
-    </w:p>
-    <w:p>
-      <w:pPr>
-        <w:pStyle w:val="PargrafodaLista"/>
-        <w:numPr>
-          <w:ilvl w:val="0"/>
-          <w:numId w:val="2"/>
-        </w:numPr>
-        <w:spacing w:after="0" w:line="360" w:lineRule="auto"/>
-      </w:pPr>
-      <w:r>
-        <w:t xml:space="preserve">Erstellung </w:t>
-      </w:r>
-      <w:r>
-        <w:t>eines Klassendiagramm</w:t>
-      </w:r>
-    </w:p>
-    <w:p>
-      <w:pPr>
-        <w:pStyle w:val="PargrafodaLista"/>
-        <w:numPr>
-          <w:ilvl w:val="0"/>
-          <w:numId w:val="2"/>
-        </w:numPr>
-        <w:spacing w:after="0" w:line="360" w:lineRule="auto"/>
-      </w:pPr>
-      <w:r>
-        <w:t>Auswahl eines geeigneten Datenmodels</w:t>
-      </w:r>
-    </w:p>
-    <w:p>
-      <w:pPr>
-        <w:pStyle w:val="PargrafodaLista"/>
-        <w:numPr>
-          <w:ilvl w:val="0"/>
-          <w:numId w:val="2"/>
-        </w:numPr>
-        <w:spacing w:after="0" w:line="360" w:lineRule="auto"/>
-      </w:pPr>
-      <w:r>
-        <w:t>Verfügbarkeit einer grafischen Oberfläche</w:t>
-      </w:r>
-    </w:p>
-    <w:p>
-      <w:pPr>
-        <w:pStyle w:val="PargrafodaLista"/>
-        <w:numPr>
-          <w:ilvl w:val="0"/>
-          <w:numId w:val="2"/>
-        </w:numPr>
-        <w:spacing w:after="0" w:line="360" w:lineRule="auto"/>
-      </w:pPr>
-      <w:r>
-        <w:t>Entwicklung von Unittests</w:t>
-      </w:r>
-    </w:p>
-    <w:p>
-      <w:pPr>
-        <w:spacing w:after="0" w:line="360" w:lineRule="auto"/>
-      </w:pPr>
-      <w:r>
-        <w:t xml:space="preserve">Das Abgabedatum für alle Projekte ist der 4. April 2022. </w:t>
-      </w:r>
-      <w:r>
-        <w:t>Abschließend dürfen w</w:t>
-      </w:r>
-      <w:r>
-        <w:t>ir dieses Projekt vorstellen und verteidigen. Die Verteidigungen starten am 30. Mai 2022.</w:t>
+        <w:t>.</w:t>
+      </w:r>
+      <w:r>
+        <w:t xml:space="preserve"> </w:t>
+      </w:r>
+    </w:p>
+    <w:p>
+      <w:pPr>
+        <w:spacing w:after="0" w:line="276" w:lineRule="auto"/>
+      </w:pPr>
+      <w:r>
+        <w:t>In der Planung und Entwic</w:t>
+      </w:r>
+      <w:r>
+        <w:t>klung des Projekts sollten wir an folgenden</w:t>
+      </w:r>
+      <w:r>
+        <w:t xml:space="preserve"> </w:t>
+      </w:r>
+      <w:r>
+        <w:t>Punkten denken:</w:t>
+      </w:r>
+    </w:p>
+    <w:p>
+      <w:pPr>
+        <w:spacing w:after="0" w:line="276" w:lineRule="auto"/>
+      </w:pPr>
+      <w:r>
+        <w:t>- Daten aus zwei verschiedenen Datenquellen</w:t>
+      </w:r>
+    </w:p>
+    <w:p>
+      <w:pPr>
+        <w:spacing w:after="0" w:line="276" w:lineRule="auto"/>
+      </w:pPr>
+      <w:r>
+        <w:t>- Datensätze mit mindestens zehn Attributen</w:t>
+      </w:r>
+    </w:p>
+    <w:p>
+      <w:pPr>
+        <w:spacing w:after="0" w:line="276" w:lineRule="auto"/>
+      </w:pPr>
+      <w:r>
+        <w:t>- Abfrage der Daten</w:t>
+      </w:r>
+    </w:p>
+    <w:p>
+      <w:pPr>
+        <w:spacing w:after="0" w:line="276" w:lineRule="auto"/>
+      </w:pPr>
+      <w:r>
+        <w:t>- Auswertung der Daten</w:t>
+      </w:r>
+    </w:p>
+    <w:p>
+      <w:pPr>
+        <w:spacing w:after="0" w:line="276" w:lineRule="auto"/>
+      </w:pPr>
+      <w:r>
+        <w:t>- Zusammenführung der Daten</w:t>
+      </w:r>
+    </w:p>
+    <w:p>
+      <w:pPr>
+        <w:spacing w:after="0" w:line="276" w:lineRule="auto"/>
+      </w:pPr>
+      <w:r>
+        <w:t>- Visuelle Darstellun</w:t>
+      </w:r>
+      <w:r>
+        <w:t>g</w:t>
+      </w:r>
+    </w:p>
+    <w:p>
+      <w:pPr>
+        <w:spacing w:after="0" w:line="276" w:lineRule="auto"/>
+      </w:pPr>
+      <w:r>
+        <w:t>- Erstellung eines Klassendiagramm</w:t>
+      </w:r>
+    </w:p>
+    <w:p>
+      <w:pPr>
+        <w:spacing w:after="0" w:line="276" w:lineRule="auto"/>
+      </w:pPr>
+      <w:r>
+        <w:t>- Auswahl eines geeigneten Datenmodels</w:t>
+      </w:r>
+    </w:p>
+    <w:p>
+      <w:pPr>
+        <w:spacing w:after="0" w:line="276" w:lineRule="auto"/>
+      </w:pPr>
+      <w:r>
+        <w:t>- Verfügbarkeit einer grafischen Oberfläche</w:t>
+      </w:r>
+    </w:p>
+    <w:p>
+      <w:pPr>
+        <w:spacing w:after="0" w:line="276" w:lineRule="auto"/>
+      </w:pPr>
+      <w:r>
+        <w:t>- Entwicklung von Unittests</w:t>
+      </w:r>
+    </w:p>
+    <w:p>
+      <w:pPr>
+        <w:spacing w:after="0" w:line="276" w:lineRule="auto"/>
+      </w:pPr>
+      <w:r>
+        <w:t>Das Abgabedatum für alle Projekte ist der 4. April 2022. Abschließend</w:t>
+      </w:r>
+      <w:r>
+        <w:t xml:space="preserve"> </w:t>
+      </w:r>
+      <w:r>
+        <w:t>dürfen wir dieses Projekt vorstellen und verteidigen. Die Verteidigung startet</w:t>
+      </w:r>
+      <w:r>
+        <w:t xml:space="preserve"> </w:t>
+      </w:r>
+      <w:r>
+        <w:t>am 30. Mai 2022.</w:t>
       </w:r>
     </w:p>
     <w:p>
@@ -1570,36 +1581,132 @@
     </w:p>
     <w:p>
       <w:pPr>
-        <w:spacing w:after="0" w:line="360" w:lineRule="auto"/>
-      </w:pPr>
-      <w:r>
-        <w:t xml:space="preserve">Wie schon erwähnt haben wir uns ursprünglich für ein kleines Tool entschieden, die </w:t>
-      </w:r>
-      <w:r>
-        <w:t>Wetterdaten mit ähnlichen Daten vergleicht. Auf diese Idee sind wir gekommen, als wir im September 2021 in der Schule waren und uns fragten, ob man nicht einfach etwas schlichtes programmieren kann,</w:t>
-      </w:r>
-      <w:r>
-        <w:t xml:space="preserve"> um eine einfache und aktuelle Darstellung der Temperatur, Luftfeuchtigkeit</w:t>
-      </w:r>
-      <w:r>
-        <w:t xml:space="preserve"> </w:t>
-      </w:r>
-      <w:r>
-        <w:t xml:space="preserve">und UV-Strahlung zu sehen. </w:t>
-      </w:r>
-      <w:r>
-        <w:t>Im Laufe des ersten halben Jahres haben wir das Thema analysiert und geplant, sind aber leider zu einem Beschluss gekommen, dass das gewählte Ziel nicht mehr unser Interesse entsprach.</w:t>
-      </w:r>
-    </w:p>
-    <w:p>
-      <w:pPr>
-        <w:spacing w:after="0" w:line="360" w:lineRule="auto"/>
-      </w:pPr>
-      <w:r>
-        <w:t>Damit fingen wir wieder vor vorne an und landeten wieder in der Analyse. Wir haben uns die Zeit genommen, stellten uns die Frage „Was gefällt uns?“ und haben dementsprechend mehrere Stichpunkte aufgeschrieben.</w:t>
-      </w:r>
-      <w:r>
-        <w:t xml:space="preserve"> Einen gemeinsamen Nenner haben wir erst nach dem Ideenaustausch und so fanden wir erstmal das Thema: </w:t>
+        <w:spacing w:line="360" w:lineRule="auto"/>
+      </w:pPr>
+      <w:r>
+        <w:t>Wie schon erwähnt haben wir uns ursprünglich für ein kleines Tool entschieden,</w:t>
+      </w:r>
+      <w:r>
+        <w:t xml:space="preserve"> </w:t>
+      </w:r>
+      <w:r>
+        <w:t>die</w:t>
+      </w:r>
+      <w:r>
+        <w:t xml:space="preserve"> </w:t>
+      </w:r>
+      <w:r>
+        <w:t>Wetterdaten mit ähnlichen Daten vergleicht. Auf diese Idee sind wir</w:t>
+      </w:r>
+      <w:r>
+        <w:t xml:space="preserve"> </w:t>
+      </w:r>
+      <w:r>
+        <w:t>gekommen, als wir im</w:t>
+      </w:r>
+      <w:r>
+        <w:t xml:space="preserve"> </w:t>
+      </w:r>
+      <w:r>
+        <w:t>September 2021 in der Schule waren und uns fragten, ob</w:t>
+      </w:r>
+      <w:r>
+        <w:t xml:space="preserve"> </w:t>
+      </w:r>
+      <w:r>
+        <w:t>man nicht einfach etwas</w:t>
+      </w:r>
+      <w:r>
+        <w:t xml:space="preserve"> </w:t>
+      </w:r>
+      <w:r>
+        <w:t>schlichtes programmieren kann, um eine einfache und</w:t>
+      </w:r>
+      <w:r>
+        <w:t xml:space="preserve"> </w:t>
+      </w:r>
+      <w:r>
+        <w:t>aktuelle Darstellung der</w:t>
+      </w:r>
+      <w:r>
+        <w:t xml:space="preserve"> </w:t>
+      </w:r>
+      <w:r>
+        <w:t>Temperatur, Luftfeuchtigkeit und UV-Strahlung zu</w:t>
+      </w:r>
+      <w:r>
+        <w:t xml:space="preserve"> </w:t>
+      </w:r>
+      <w:r>
+        <w:t>sehen. Im Laufe des ersten halben Jahres</w:t>
+      </w:r>
+      <w:r>
+        <w:t xml:space="preserve"> </w:t>
+      </w:r>
+      <w:r>
+        <w:t>haben wir das Thema analysiert und</w:t>
+      </w:r>
+      <w:r>
+        <w:t xml:space="preserve"> </w:t>
+      </w:r>
+      <w:r>
+        <w:t>geplant, sind aber leider zu dem Entschluss</w:t>
+      </w:r>
+      <w:r>
+        <w:t xml:space="preserve"> </w:t>
+      </w:r>
+      <w:r>
+        <w:t>gekommen, dass das gewählte Ziel</w:t>
+      </w:r>
+      <w:r>
+        <w:t xml:space="preserve"> </w:t>
+      </w:r>
+      <w:r>
+        <w:t>nicht mehr unseren Interessen entsprach.</w:t>
+      </w:r>
+    </w:p>
+    <w:p>
+      <w:pPr>
+        <w:spacing w:line="360" w:lineRule="auto"/>
+      </w:pPr>
+      <w:r>
+        <w:t>Damit fingen</w:t>
+      </w:r>
+      <w:r>
+        <w:t xml:space="preserve"> </w:t>
+      </w:r>
+      <w:r>
+        <w:t>wir wieder von vorne an und landeten wieder in der Analyse. Wir</w:t>
+      </w:r>
+      <w:r>
+        <w:t xml:space="preserve"> </w:t>
+      </w:r>
+      <w:r>
+        <w:t>haben uns die Zeit</w:t>
+      </w:r>
+      <w:r>
+        <w:t xml:space="preserve"> </w:t>
+      </w:r>
+      <w:r>
+        <w:t>genommen, stellten uns die Frage „Was gefällt uns?“ und</w:t>
+      </w:r>
+      <w:r>
+        <w:t xml:space="preserve"> </w:t>
+      </w:r>
+      <w:r>
+        <w:t>haben dementsprechend mehrere Stichpunkte aufgeschrieben. Einen</w:t>
+      </w:r>
+      <w:r>
+        <w:t xml:space="preserve"> </w:t>
+      </w:r>
+      <w:r>
+        <w:t>gemeinsamen Nenner hatten wir erst nach dem Ideenaustausch und so fanden</w:t>
+      </w:r>
+      <w:r>
+        <w:t xml:space="preserve"> </w:t>
+      </w:r>
+      <w:r>
+        <w:t xml:space="preserve">wir erstmal das Thema: </w:t>
       </w:r>
       <w:r>
         <w:rPr>
@@ -1614,13 +1721,40 @@
     </w:p>
     <w:p>
       <w:pPr>
-        <w:spacing w:after="0" w:line="360" w:lineRule="auto"/>
-      </w:pPr>
-      <w:r>
-        <w:t xml:space="preserve">Hat man allerdings ein Thema, ist das Ganze nicht erledigt. Wir müssten noch das Thema spezifizieren, das Thema Sport ist einfach zu allgemein. Deshalb suchten wir erstmal Daten, die mit Sport zu tun hatten. </w:t>
-      </w:r>
-      <w:r>
-        <w:t xml:space="preserve">Zuerst sammelten wir eine gewisse Anzahl ans Datenquellen und danach schauten wir uns sie genau an. Nebenbei waren wir beide tatsächlich auch auf der Suche nach einem neuen Fitness Studio. Und so kamen wir auf die Idee, </w:t>
+        <w:spacing w:line="360" w:lineRule="auto"/>
+      </w:pPr>
+      <w:r>
+        <w:t>Hat man allerdings ein Thema, ist das Ganze nicht erledigt. Wir müssten noch</w:t>
+      </w:r>
+      <w:r>
+        <w:t xml:space="preserve"> </w:t>
+      </w:r>
+      <w:r>
+        <w:t>das Thema spezifizieren, das Thema Sport ist einfach zu allgemein. Deshalb</w:t>
+      </w:r>
+      <w:r>
+        <w:t xml:space="preserve"> </w:t>
+      </w:r>
+      <w:r>
+        <w:t>suchten wir erstmal Daten, die mit Sport zu tun hatten. Zuerst sammelten wir</w:t>
+      </w:r>
+      <w:r>
+        <w:t xml:space="preserve"> </w:t>
+      </w:r>
+      <w:r>
+        <w:t>eine gewisse Anzahl an Datenquellen und danach schauten wir uns sie genau</w:t>
+      </w:r>
+      <w:r>
+        <w:t xml:space="preserve"> </w:t>
+      </w:r>
+      <w:r>
+        <w:t>an. Nebenbei waren wir beide tatsächlich auch auf der Suche nach einem neuen</w:t>
+      </w:r>
+      <w:r>
+        <w:t xml:space="preserve"> </w:t>
+      </w:r>
+      <w:r>
+        <w:t xml:space="preserve">Fitnessstudio. Und so kamen wir auf die Idee, </w:t>
       </w:r>
       <w:proofErr w:type="spellStart"/>
       <w:r>
@@ -1630,11 +1764,9 @@
       <w:r>
         <w:t xml:space="preserve"> zu entwickeln.</w:t>
       </w:r>
-    </w:p>
-    <w:p>
-      <w:pPr>
-        <w:spacing w:after="0" w:line="360" w:lineRule="auto"/>
-      </w:pPr>
+      <w:r>
+        <w:t xml:space="preserve"> </w:t>
+      </w:r>
       <w:r>
         <w:t xml:space="preserve">Mit </w:t>
       </w:r>
@@ -1644,17 +1776,26 @@
       </w:r>
       <w:proofErr w:type="spellEnd"/>
       <w:r>
-        <w:t xml:space="preserve"> wollten wir eine einfache Lösung anbieten, die die nächstliegenden Fitness Studien anzeigt</w:t>
-      </w:r>
-      <w:r>
-        <w:t xml:space="preserve">. Wir wollen auf die Überforderung der vielfältigen Auswahl verzichten und auf das Wesentlich konzentrieren, ohne zu vergessen, dass eine stetige Weiterentwicklung immer möglich ist.  </w:t>
-      </w:r>
-    </w:p>
-    <w:p>
-      <w:pPr>
-        <w:ind w:firstLine="0"/>
-        <w:jc w:val="left"/>
-      </w:pPr>
+        <w:t xml:space="preserve"> wollten wir eine einfache Lösung anbieten, die die</w:t>
+      </w:r>
+      <w:r>
+        <w:t xml:space="preserve"> </w:t>
+      </w:r>
+      <w:r>
+        <w:t>nächstliegenden Fitnessstudios anzeigt. Wir wollen auf die Überforderung der</w:t>
+      </w:r>
+      <w:r>
+        <w:t xml:space="preserve"> </w:t>
+      </w:r>
+      <w:r>
+        <w:t>vielfältigen Auswahl verzichten und auf das Wesentlich konzentrieren, ohne zu</w:t>
+      </w:r>
+      <w:r>
+        <w:t xml:space="preserve"> </w:t>
+      </w:r>
+      <w:r>
+        <w:t>vergessen, dass eine stetige Weiterentwicklung immer möglich ist.</w:t>
+      </w:r>
     </w:p>
     <w:p>
       <w:pPr>
@@ -2206,14 +2347,12 @@
         <w:rPr>
           <w:b/>
           <w:bCs/>
-          <w:lang w:val="pt-PT"/>
         </w:rPr>
       </w:pPr>
       <w:r>
         <w:rPr>
           <w:b/>
           <w:bCs/>
-          <w:lang w:val="pt-PT"/>
         </w:rPr>
         <w:lastRenderedPageBreak/>
         <w:t>GIMP:</w:t>
@@ -2314,7 +2453,25 @@
         <w:spacing w:after="0" w:line="360" w:lineRule="auto"/>
       </w:pPr>
       <w:r>
-        <w:t xml:space="preserve">Transparenz und freier Zugang waren für uns ein wichtiger Punkt. Als wir für das Projekt entschieden haben, haben nach offenen Datenquellen geforscht. Mit offenen Daten wird </w:t>
+        <w:t xml:space="preserve">Transparenz und freier Zugang waren für uns ein wichtiger Punkt. Als wir </w:t>
+      </w:r>
+      <w:r>
+        <w:t xml:space="preserve">uns </w:t>
+      </w:r>
+      <w:r>
+        <w:t xml:space="preserve">für das Projekt entschieden haben, haben </w:t>
+      </w:r>
+      <w:r>
+        <w:t xml:space="preserve">wir </w:t>
+      </w:r>
+      <w:r>
+        <w:t xml:space="preserve">nach offenen Datenquellen </w:t>
+      </w:r>
+      <w:r>
+        <w:t>gesucht</w:t>
+      </w:r>
+      <w:r>
+        <w:t xml:space="preserve">. Mit offenen Daten wird </w:t>
       </w:r>
       <w:r>
         <w:t xml:space="preserve">Innovation vorangetrieben. Deshalb haben wir mit </w:t>
@@ -2392,7 +2549,7 @@
         <w:t xml:space="preserve">plattformübergreifend </w:t>
       </w:r>
       <w:r>
-        <w:t xml:space="preserve">ist und sogar </w:t>
+        <w:t xml:space="preserve">und sogar </w:t>
       </w:r>
       <w:r>
         <w:t xml:space="preserve">Teil </w:t>
@@ -2415,7 +2572,13 @@
       </w:r>
       <w:proofErr w:type="spellEnd"/>
       <w:r>
-        <w:t xml:space="preserve"> mit wenigen Problemaufwand zu rechnen. Obwohl der Computer, an dem wir die Präsentation durchführen werden, nicht vorher getestet wird, wurde </w:t>
+        <w:t xml:space="preserve"> mit wenigen </w:t>
+      </w:r>
+      <w:r>
+        <w:t>Problemen</w:t>
+      </w:r>
+      <w:r>
+        <w:t xml:space="preserve"> zu rechnen. Obwohl der Computer, an dem wir die Präsentation durchführen werden, nicht vorher getestet wird, wurde </w:t>
       </w:r>
       <w:proofErr w:type="spellStart"/>
       <w:r>
@@ -2423,10 +2586,39 @@
       </w:r>
       <w:proofErr w:type="spellEnd"/>
       <w:r>
-        <w:t xml:space="preserve"> mit 5 verschiedenen Computers getestet und konnte problemlos laufen. </w:t>
-      </w:r>
-      <w:r>
-        <w:t xml:space="preserve">Die Ausstattung des Computers war unterschiedlich, getestet wurden Laptops sowie Desktop-PCs, die als Betriebssystem Windows 10, Windows 11 oder KDE Neon (Linux) im Einsatz hatten. </w:t>
+        <w:t xml:space="preserve"> mit </w:t>
+      </w:r>
+      <w:r>
+        <w:t>fünf</w:t>
+      </w:r>
+      <w:r>
+        <w:t xml:space="preserve"> verschiedenen Computer</w:t>
+      </w:r>
+      <w:r>
+        <w:t>n</w:t>
+      </w:r>
+      <w:r>
+        <w:t xml:space="preserve"> getestet und konnte problemlos laufen. </w:t>
+      </w:r>
+      <w:r>
+        <w:t xml:space="preserve">Die Ausstattung </w:t>
+      </w:r>
+      <w:proofErr w:type="gramStart"/>
+      <w:r>
+        <w:t>de</w:t>
+      </w:r>
+      <w:r>
+        <w:t>r</w:t>
+      </w:r>
+      <w:r>
+        <w:t xml:space="preserve"> Computer</w:t>
+      </w:r>
+      <w:r>
+        <w:t>n</w:t>
+      </w:r>
+      <w:proofErr w:type="gramEnd"/>
+      <w:r>
+        <w:t xml:space="preserve"> war unterschiedlich, getestet wurden Laptops sowie Desktop-PCs, die als Betriebssystem Windows 10, Windows 11 oder KDE Neon (Linux) im Einsatz hatten. </w:t>
       </w:r>
     </w:p>
     <w:p>
@@ -2470,28 +2662,28 @@
       </w:r>
       <w:proofErr w:type="spellEnd"/>
       <w:r>
-        <w:t xml:space="preserve"> wurde als Projekt eingestuft. Mit dem Gedanken starteten wir mit der groben Vorbereitung, wie erwähnt sowohl in der Einleitung und Ursprung der Idee. </w:t>
-      </w:r>
-      <w:r>
-        <w:t xml:space="preserve">In dieser Phase </w:t>
-      </w:r>
-      <w:r>
-        <w:t>war</w:t>
-      </w:r>
-      <w:r>
-        <w:t xml:space="preserve"> die größte </w:t>
-      </w:r>
-      <w:r>
-        <w:t>Herausforderun</w:t>
-      </w:r>
-      <w:r>
-        <w:t>g</w:t>
-      </w:r>
-      <w:r>
-        <w:t xml:space="preserve"> die zeitliche Planung</w:t>
-      </w:r>
-      <w:r>
-        <w:t xml:space="preserve">. </w:t>
+        <w:t xml:space="preserve"> wurde als Projekt eingestuft. Mit dem</w:t>
+      </w:r>
+      <w:r>
+        <w:t xml:space="preserve"> </w:t>
+      </w:r>
+      <w:r>
+        <w:t>Gedanken starteten wir mit der groben Vorbereitung, wie erwähnt sowohl in der</w:t>
+      </w:r>
+      <w:r>
+        <w:t xml:space="preserve"> </w:t>
+      </w:r>
+      <w:r>
+        <w:t>Einleitung und Ursprung der Idee. In dieser Phase war die größte</w:t>
+      </w:r>
+      <w:r>
+        <w:t xml:space="preserve"> </w:t>
+      </w:r>
+      <w:r>
+        <w:t>Herausforderung die zeitliche Planung.</w:t>
+      </w:r>
+      <w:r>
+        <w:t xml:space="preserve"> </w:t>
       </w:r>
     </w:p>
     <w:p>
@@ -2499,7 +2691,34 @@
         <w:spacing w:after="0" w:line="360" w:lineRule="auto"/>
       </w:pPr>
       <w:r>
-        <w:t>In Planung stolperten wir über einige Probleme, wie zum Beispiel Zeit finden. Wir schrieben und dann einige Projektdaten auf, besprachen organisatorische Fragen, definierten die Beschreibung. Mit der Planung entschieden wir uns für dieses Projekt. Wir teilten uns die Aufgaben grob auf sowie die Verantwortungsbereiche.</w:t>
+        <w:t>In Planung stolperten wir über einige Probleme, wie zum Beispiel Zeit finden.</w:t>
+      </w:r>
+      <w:r>
+        <w:t xml:space="preserve"> </w:t>
+      </w:r>
+      <w:r>
+        <w:t>Wir schrieben uns dann einige Projektdaten auf, besprachen organisatorische</w:t>
+      </w:r>
+      <w:r>
+        <w:t xml:space="preserve"> </w:t>
+      </w:r>
+      <w:r>
+        <w:t>Fragen, definierten die Beschreibung. Mit der Planung entschieden wir uns für</w:t>
+      </w:r>
+      <w:r>
+        <w:t xml:space="preserve"> </w:t>
+      </w:r>
+      <w:r>
+        <w:t>dieses Projekt. Wir teilten uns die Aufgaben grob auf sowie die</w:t>
+      </w:r>
+      <w:r>
+        <w:t xml:space="preserve"> </w:t>
+      </w:r>
+      <w:r>
+        <w:t>Verantwortungsbereiche.</w:t>
+      </w:r>
+      <w:r>
+        <w:t xml:space="preserve"> </w:t>
       </w:r>
     </w:p>
     <w:p>
@@ -2507,10 +2726,34 @@
         <w:spacing w:after="0" w:line="360" w:lineRule="auto"/>
       </w:pPr>
       <w:r>
-        <w:t xml:space="preserve">Während der Durchführung war uns unsere Deadline immer wichtig, die Risiken des Projekts wurden nie vergessen und die Ressource (Zeit als Wichtigste) maximal Effizienz. Der Dialog zwischen uns war stetig, offen und gut. Die endgültige Aufgabenverteilung wurde hier </w:t>
-      </w:r>
-      <w:r>
-        <w:t>durchgezogen und mit der Programmierung angefangen.</w:t>
+        <w:t>Während der Durchführung war uns unsere Deadline immer wichtig, die</w:t>
+      </w:r>
+      <w:r>
+        <w:t xml:space="preserve"> </w:t>
+      </w:r>
+      <w:r>
+        <w:t>Risiken des Projekts wurden nie vergessen und die Ressource (Zeit als</w:t>
+      </w:r>
+      <w:r>
+        <w:t xml:space="preserve"> </w:t>
+      </w:r>
+      <w:r>
+        <w:t>Wichtigste) effizient genutzt. Der Dialog zwischen uns war stetig, offen und</w:t>
+      </w:r>
+      <w:r>
+        <w:t xml:space="preserve"> </w:t>
+      </w:r>
+      <w:r>
+        <w:t>gut. Die endgültige Aufgabenverteilung wurde hier durchgezogen und mit der</w:t>
+      </w:r>
+      <w:r>
+        <w:t xml:space="preserve"> </w:t>
+      </w:r>
+      <w:r>
+        <w:t>Programmierung angefangen.</w:t>
+      </w:r>
+      <w:r>
+        <w:t xml:space="preserve"> </w:t>
       </w:r>
     </w:p>
     <w:p>
@@ -2518,22 +2761,25 @@
         <w:spacing w:after="0" w:line="360" w:lineRule="auto"/>
       </w:pPr>
       <w:r>
-        <w:t xml:space="preserve">Die Überwachung des Projekts erfolgte auch problemlos, obwohl uns bewusst geworden ist, dass die geplante Zeit </w:t>
-      </w:r>
-      <w:r>
-        <w:t xml:space="preserve">etwas mehr </w:t>
-      </w:r>
-      <w:r>
-        <w:t>der tatsächlichen Zeit</w:t>
-      </w:r>
-      <w:r>
-        <w:t xml:space="preserve"> abgewichen hat</w:t>
-      </w:r>
-      <w:r>
-        <w:t xml:space="preserve">. </w:t>
-      </w:r>
-      <w:r>
-        <w:t xml:space="preserve">Es zeigte sich, dass diese Aufgabe eine gute Vorbereitung fürs tägliche Geschäft. </w:t>
+        <w:t>Die Überwachung des Projekts erfolgte auch problemlos, obwohl uns bewusst</w:t>
+      </w:r>
+      <w:r>
+        <w:t xml:space="preserve"> </w:t>
+      </w:r>
+      <w:r>
+        <w:t>geworden ist, dass die geplante Zeit etwas mehr der tatsächlichen Zeit</w:t>
+      </w:r>
+      <w:r>
+        <w:t xml:space="preserve"> </w:t>
+      </w:r>
+      <w:r>
+        <w:t>abgewichen hat. Es zeigte sich, dass diese Aufgabe eine gute Vorbereitung fürs</w:t>
+      </w:r>
+      <w:r>
+        <w:t xml:space="preserve"> </w:t>
+      </w:r>
+      <w:r>
+        <w:t>tägliche Geschäft ist.</w:t>
       </w:r>
     </w:p>
     <w:p>
@@ -2578,7 +2824,13 @@
         <w:t>Verteilung der Aufgaben erfolgte reibungslos und mit offener Absprache</w:t>
       </w:r>
       <w:r>
-        <w:t xml:space="preserve">, persönlich aber auch mit Einsatz auf andere Kommunikationswege, wie oben schon genannt. </w:t>
+        <w:t xml:space="preserve">, persönlich aber auch mit Einsatz auf andere Kommunikationswege, wie oben schon </w:t>
+      </w:r>
+      <w:r>
+        <w:t>erwähnt</w:t>
+      </w:r>
+      <w:r>
+        <w:t xml:space="preserve">. </w:t>
       </w:r>
       <w:r>
         <w:t>Die Verteilung der Aufgaben wird in der untenstehenden Tabelle dargestellt:</w:t>
@@ -2857,13 +3109,7 @@
               <w:jc w:val="center"/>
             </w:pPr>
             <w:r>
-              <w:t>Programmierung – Front</w:t>
-            </w:r>
-            <w:r>
-              <w:t>-</w:t>
-            </w:r>
-            <w:r>
-              <w:t>End</w:t>
+              <w:t>Programmierung – Front-End</w:t>
             </w:r>
           </w:p>
         </w:tc>
@@ -3001,7 +3247,21 @@
           <w:b/>
           <w:bCs/>
         </w:rPr>
-        <w:t xml:space="preserve">ie Tabelle zeigt nicht die genau Prozentzahl </w:t>
+        <w:t>ie Tabelle zeigt nicht die genau</w:t>
+      </w:r>
+      <w:r>
+        <w:rPr>
+          <w:b/>
+          <w:bCs/>
+        </w:rPr>
+        <w:t>e</w:t>
+      </w:r>
+      <w:r>
+        <w:rPr>
+          <w:b/>
+          <w:bCs/>
+        </w:rPr>
+        <w:t xml:space="preserve"> Prozentzahl </w:t>
       </w:r>
       <w:r>
         <w:rPr>
@@ -3040,47 +3300,59 @@
     </w:p>
     <w:p>
       <w:pPr>
-        <w:spacing w:after="0"/>
-      </w:pPr>
-      <w:r>
-        <w:t>Testen sind eine Selbstverständlichkeit in der Programmierwelt.</w:t>
-      </w:r>
-      <w:r>
-        <w:t xml:space="preserve"> Sie gehören zum A&amp;O jedes Projekt in der Anwendungsentwicklung.</w:t>
-      </w:r>
-      <w:r>
-        <w:t xml:space="preserve"> </w:t>
-      </w:r>
-      <w:r>
-        <w:t xml:space="preserve">Mit den Tests werden sowohl Kleinigkeiten als auch größere Probleme, die in der Praxis auftauchen können, </w:t>
-      </w:r>
-      <w:r>
-        <w:t xml:space="preserve">erkannt und dienen als Prophylaxe späteren Schmerzen. </w:t>
-      </w:r>
-    </w:p>
-    <w:p>
-      <w:pPr>
-        <w:spacing w:after="0"/>
-      </w:pPr>
-      <w:r>
-        <w:t xml:space="preserve">Die Tests würden für alle Klassen, die </w:t>
-      </w:r>
-      <w:r>
-        <w:t>nicht grafischen Elementen</w:t>
-      </w:r>
-      <w:r>
-        <w:t xml:space="preserve"> enthalten,</w:t>
-      </w:r>
-      <w:r>
-        <w:t xml:space="preserve"> geschrieben.</w:t>
-      </w:r>
-      <w:r>
-        <w:t xml:space="preserve"> Diese gehören der Kategorie der White-Box-Tests.</w:t>
-      </w:r>
-    </w:p>
-    <w:p>
-      <w:r>
-        <w:t xml:space="preserve">White-Box-Tests sind Tests, die geschrieben werden, wenn der Quellcode bewusst ist und dieser auch geprüft wird. </w:t>
+        <w:spacing w:after="0" w:line="360" w:lineRule="auto"/>
+      </w:pPr>
+      <w:r>
+        <w:t>Tests sind eine Selbstverständlichkeit in der Programmierwelt. Sie gehören zum</w:t>
+      </w:r>
+      <w:r>
+        <w:t xml:space="preserve"> </w:t>
+      </w:r>
+      <w:r>
+        <w:t>A&amp;O jedes Projektes in der Anwendungsentwicklung. Mit den Tests werden</w:t>
+      </w:r>
+      <w:r>
+        <w:t xml:space="preserve"> </w:t>
+      </w:r>
+      <w:r>
+        <w:t>sowohl Kleinigkeiten als auch größere Probleme, die in der Praxis auftauchen</w:t>
+      </w:r>
+      <w:r>
+        <w:t xml:space="preserve"> </w:t>
+      </w:r>
+      <w:r>
+        <w:t>können, erkannt und dienen als Prophylaxe späteren Schmerzens.</w:t>
+      </w:r>
+      <w:r>
+        <w:t xml:space="preserve"> </w:t>
+      </w:r>
+    </w:p>
+    <w:p>
+      <w:pPr>
+        <w:spacing w:after="0" w:line="360" w:lineRule="auto"/>
+      </w:pPr>
+      <w:r>
+        <w:t>Die Tests würden für alle Klassen, die nicht grafische Elemente enthalten,</w:t>
+      </w:r>
+      <w:r>
+        <w:t xml:space="preserve"> </w:t>
+      </w:r>
+      <w:r>
+        <w:t>geschrieben. Diese gehören der Kategorie der White-Box-Tests an.</w:t>
+      </w:r>
+    </w:p>
+    <w:p>
+      <w:pPr>
+        <w:spacing w:after="0" w:line="360" w:lineRule="auto"/>
+      </w:pPr>
+      <w:r>
+        <w:t>White-Box-Tests sind Tests, die geschrieben werden, wenn der Quellcode</w:t>
+      </w:r>
+      <w:r>
+        <w:t xml:space="preserve"> </w:t>
+      </w:r>
+      <w:r>
+        <w:t>bewusst ist und dieser auch geprüft wird.</w:t>
       </w:r>
     </w:p>
     <w:p>
@@ -3521,6 +3793,7 @@
         <w:docPartUnique/>
       </w:docPartObj>
     </w:sdtPr>
+    <w:sdtEndPr/>
     <w:sdtContent>
       <w:p>
         <w:pPr>
@@ -4803,7 +5076,6 @@
   <w:style w:type="character" w:default="1" w:styleId="Tipodeletrapredefinidodopargrafo">
     <w:name w:val="Default Paragraph Font"/>
     <w:uiPriority w:val="1"/>
-    <w:semiHidden/>
     <w:unhideWhenUsed/>
   </w:style>
   <w:style w:type="table" w:default="1" w:styleId="Tabelanormal">
@@ -5366,8 +5638,10 @@
   <w:rsids>
     <w:rsidRoot w:val="0069784C"/>
     <w:rsid w:val="000B1F99"/>
+    <w:rsid w:val="000F5EF2"/>
     <w:rsid w:val="004323A8"/>
     <w:rsid w:val="005D446A"/>
+    <w:rsid w:val="00631A80"/>
     <w:rsid w:val="0069784C"/>
     <w:rsid w:val="00733E79"/>
     <w:rsid w:val="00764F36"/>
@@ -5822,14 +6096,6 @@
     <w:semiHidden/>
     <w:unhideWhenUsed/>
   </w:style>
-  <w:style w:type="paragraph" w:customStyle="1" w:styleId="DE90F19B2FE849CFA1E6F5499E59CD78">
-    <w:name w:val="DE90F19B2FE849CFA1E6F5499E59CD78"/>
-    <w:rsid w:val="0069784C"/>
-  </w:style>
-  <w:style w:type="paragraph" w:customStyle="1" w:styleId="E293112066204D748AC277D3561C6079">
-    <w:name w:val="E293112066204D748AC277D3561C6079"/>
-    <w:rsid w:val="0069784C"/>
-  </w:style>
   <w:style w:type="paragraph" w:customStyle="1" w:styleId="13E8A9E1C20144FE91F2D0DCFB976455">
     <w:name w:val="13E8A9E1C20144FE91F2D0DCFB976455"/>
     <w:rsid w:val="0069784C"/>

</xml_diff>